<commit_message>
ordered passenger list fixes
</commit_message>
<xml_diff>
--- a/NextPointLogix TechTask.docx
+++ b/NextPointLogix TechTask.docx
@@ -31540,8 +31540,6 @@
         </w:rPr>
         <w:t>(додаю для майбутнього включення в опис технічного завдання логіку формування списку пасажирів на маршрут)</w:t>
       </w:r>
-      <w:bookmarkStart w:id="0" w:name="_GoBack"/>
-      <w:bookmarkEnd w:id="0"/>
     </w:p>
     <w:p>
       <w:pPr>
@@ -32642,11 +32640,396 @@
     <w:p>
       <w:pPr>
         <w:rPr>
-          <w:sz w:val="24"/>
-          <w:szCs w:val="24"/>
-          <w:lang w:val="ru-RU"/>
-        </w:rPr>
-      </w:pPr>
+          <w:sz w:val="36"/>
+          <w:szCs w:val="36"/>
+          <w:lang w:val="ru-RU"/>
+        </w:rPr>
+      </w:pPr>
+      <w:r>
+        <w:rPr>
+          <w:sz w:val="36"/>
+          <w:szCs w:val="36"/>
+          <w:lang w:val="ru-RU"/>
+        </w:rPr>
+        <w:t>Опис екрану «Формування списків для маршрутів»</w:t>
+      </w:r>
+    </w:p>
+    <w:p>
+      <w:pPr>
+        <w:rPr>
+          <w:sz w:val="36"/>
+          <w:szCs w:val="36"/>
+          <w:lang w:val="ru-RU"/>
+        </w:rPr>
+      </w:pPr>
+    </w:p>
+    <w:p>
+      <w:pPr>
+        <w:numPr>
+          <w:ilvl w:val="0"/>
+          <w:numId w:val="140"/>
+        </w:numPr>
+        <w:spacing w:before="100" w:beforeAutospacing="1" w:after="100" w:afterAutospacing="1" w:line="240" w:lineRule="auto"/>
+        <w:rPr>
+          <w:rFonts w:ascii="Times New Roman" w:eastAsia="Times New Roman" w:hAnsi="Times New Roman" w:cs="Times New Roman"/>
+          <w:sz w:val="24"/>
+          <w:szCs w:val="24"/>
+          <w:lang w:val="uk-UA" w:eastAsia="uk-UA"/>
+        </w:rPr>
+      </w:pPr>
+      <w:r>
+        <w:rPr>
+          <w:rFonts w:ascii="Times New Roman" w:eastAsia="Times New Roman" w:hAnsi="Times New Roman" w:cs="Times New Roman"/>
+          <w:b/>
+          <w:bCs/>
+          <w:sz w:val="24"/>
+          <w:szCs w:val="24"/>
+          <w:lang w:val="uk-UA" w:eastAsia="uk-UA"/>
+        </w:rPr>
+        <w:t>Ліва верхня таблиця</w:t>
+      </w:r>
+      <w:r>
+        <w:rPr>
+          <w:rFonts w:ascii="Times New Roman" w:eastAsia="Times New Roman" w:hAnsi="Times New Roman" w:cs="Times New Roman"/>
+          <w:sz w:val="24"/>
+          <w:szCs w:val="24"/>
+          <w:lang w:val="uk-UA" w:eastAsia="uk-UA"/>
+        </w:rPr>
+        <w:t xml:space="preserve"> – це </w:t>
+      </w:r>
+      <w:r>
+        <w:rPr>
+          <w:rFonts w:ascii="Times New Roman" w:eastAsia="Times New Roman" w:hAnsi="Times New Roman" w:cs="Times New Roman"/>
+          <w:b/>
+          <w:bCs/>
+          <w:sz w:val="24"/>
+          <w:szCs w:val="24"/>
+          <w:lang w:val="uk-UA" w:eastAsia="uk-UA"/>
+        </w:rPr>
+        <w:t>список заявок пасажирів</w:t>
+      </w:r>
+      <w:r>
+        <w:rPr>
+          <w:rFonts w:ascii="Times New Roman" w:eastAsia="Times New Roman" w:hAnsi="Times New Roman" w:cs="Times New Roman"/>
+          <w:sz w:val="24"/>
+          <w:szCs w:val="24"/>
+          <w:lang w:val="uk-UA" w:eastAsia="uk-UA"/>
+        </w:rPr>
+        <w:t>, які ще не згруповані. Тут юзер може відбирати заявки за фільтрами, щоб знайти потрібні заявки для подальшого групування.</w:t>
+      </w:r>
+    </w:p>
+    <w:p>
+      <w:pPr>
+        <w:numPr>
+          <w:ilvl w:val="0"/>
+          <w:numId w:val="140"/>
+        </w:numPr>
+        <w:spacing w:before="100" w:beforeAutospacing="1" w:after="100" w:afterAutospacing="1" w:line="240" w:lineRule="auto"/>
+        <w:rPr>
+          <w:rFonts w:ascii="Times New Roman" w:eastAsia="Times New Roman" w:hAnsi="Times New Roman" w:cs="Times New Roman"/>
+          <w:sz w:val="24"/>
+          <w:szCs w:val="24"/>
+          <w:lang w:val="uk-UA" w:eastAsia="uk-UA"/>
+        </w:rPr>
+      </w:pPr>
+      <w:r>
+        <w:rPr>
+          <w:rFonts w:ascii="Times New Roman" w:eastAsia="Times New Roman" w:hAnsi="Times New Roman" w:cs="Times New Roman"/>
+          <w:b/>
+          <w:bCs/>
+          <w:sz w:val="24"/>
+          <w:szCs w:val="24"/>
+          <w:lang w:val="uk-UA" w:eastAsia="uk-UA"/>
+        </w:rPr>
+        <w:t>Права верхня таблиця</w:t>
+      </w:r>
+      <w:r>
+        <w:rPr>
+          <w:rFonts w:ascii="Times New Roman" w:eastAsia="Times New Roman" w:hAnsi="Times New Roman" w:cs="Times New Roman"/>
+          <w:sz w:val="24"/>
+          <w:szCs w:val="24"/>
+          <w:lang w:val="uk-UA" w:eastAsia="uk-UA"/>
+        </w:rPr>
+        <w:t xml:space="preserve"> – це </w:t>
+      </w:r>
+      <w:r>
+        <w:rPr>
+          <w:rFonts w:ascii="Times New Roman" w:eastAsia="Times New Roman" w:hAnsi="Times New Roman" w:cs="Times New Roman"/>
+          <w:b/>
+          <w:bCs/>
+          <w:sz w:val="24"/>
+          <w:szCs w:val="24"/>
+          <w:lang w:val="uk-UA" w:eastAsia="uk-UA"/>
+        </w:rPr>
+        <w:t>підготовлений впорядкований список заявок</w:t>
+      </w:r>
+      <w:r>
+        <w:rPr>
+          <w:rFonts w:ascii="Times New Roman" w:eastAsia="Times New Roman" w:hAnsi="Times New Roman" w:cs="Times New Roman"/>
+          <w:sz w:val="24"/>
+          <w:szCs w:val="24"/>
+          <w:lang w:val="uk-UA" w:eastAsia="uk-UA"/>
+        </w:rPr>
+        <w:t>. Він містить:</w:t>
+      </w:r>
+    </w:p>
+    <w:p>
+      <w:pPr>
+        <w:numPr>
+          <w:ilvl w:val="1"/>
+          <w:numId w:val="140"/>
+        </w:numPr>
+        <w:spacing w:before="100" w:beforeAutospacing="1" w:after="100" w:afterAutospacing="1" w:line="240" w:lineRule="auto"/>
+        <w:rPr>
+          <w:rFonts w:ascii="Times New Roman" w:eastAsia="Times New Roman" w:hAnsi="Times New Roman" w:cs="Times New Roman"/>
+          <w:sz w:val="24"/>
+          <w:szCs w:val="24"/>
+          <w:lang w:val="uk-UA" w:eastAsia="uk-UA"/>
+        </w:rPr>
+      </w:pPr>
+      <w:r>
+        <w:rPr>
+          <w:rFonts w:ascii="Times New Roman" w:eastAsia="Times New Roman" w:hAnsi="Times New Roman" w:cs="Times New Roman"/>
+          <w:b/>
+          <w:bCs/>
+          <w:sz w:val="24"/>
+          <w:szCs w:val="24"/>
+          <w:lang w:val="uk-UA" w:eastAsia="uk-UA"/>
+        </w:rPr>
+        <w:t>початкову та кінцеву заявку</w:t>
+      </w:r>
+      <w:r>
+        <w:rPr>
+          <w:rFonts w:ascii="Times New Roman" w:eastAsia="Times New Roman" w:hAnsi="Times New Roman" w:cs="Times New Roman"/>
+          <w:sz w:val="24"/>
+          <w:szCs w:val="24"/>
+          <w:lang w:val="uk-UA" w:eastAsia="uk-UA"/>
+        </w:rPr>
+        <w:t>,</w:t>
+      </w:r>
+    </w:p>
+    <w:p>
+      <w:pPr>
+        <w:numPr>
+          <w:ilvl w:val="1"/>
+          <w:numId w:val="140"/>
+        </w:numPr>
+        <w:spacing w:before="100" w:beforeAutospacing="1" w:after="100" w:afterAutospacing="1" w:line="240" w:lineRule="auto"/>
+        <w:rPr>
+          <w:rFonts w:ascii="Times New Roman" w:eastAsia="Times New Roman" w:hAnsi="Times New Roman" w:cs="Times New Roman"/>
+          <w:sz w:val="24"/>
+          <w:szCs w:val="24"/>
+          <w:lang w:val="uk-UA" w:eastAsia="uk-UA"/>
+        </w:rPr>
+      </w:pPr>
+      <w:r>
+        <w:rPr>
+          <w:rFonts w:ascii="Times New Roman" w:eastAsia="Times New Roman" w:hAnsi="Times New Roman" w:cs="Times New Roman"/>
+          <w:b/>
+          <w:bCs/>
+          <w:sz w:val="24"/>
+          <w:szCs w:val="24"/>
+          <w:lang w:val="uk-UA" w:eastAsia="uk-UA"/>
+        </w:rPr>
+        <w:t>кількість і послідовність заявок у списку</w:t>
+      </w:r>
+      <w:r>
+        <w:rPr>
+          <w:rFonts w:ascii="Times New Roman" w:eastAsia="Times New Roman" w:hAnsi="Times New Roman" w:cs="Times New Roman"/>
+          <w:sz w:val="24"/>
+          <w:szCs w:val="24"/>
+          <w:lang w:val="uk-UA" w:eastAsia="uk-UA"/>
+        </w:rPr>
+        <w:t>,</w:t>
+      </w:r>
+    </w:p>
+    <w:p>
+      <w:pPr>
+        <w:numPr>
+          <w:ilvl w:val="1"/>
+          <w:numId w:val="140"/>
+        </w:numPr>
+        <w:spacing w:before="100" w:beforeAutospacing="1" w:after="100" w:afterAutospacing="1" w:line="240" w:lineRule="auto"/>
+        <w:rPr>
+          <w:rFonts w:ascii="Times New Roman" w:eastAsia="Times New Roman" w:hAnsi="Times New Roman" w:cs="Times New Roman"/>
+          <w:sz w:val="24"/>
+          <w:szCs w:val="24"/>
+          <w:lang w:val="uk-UA" w:eastAsia="uk-UA"/>
+        </w:rPr>
+      </w:pPr>
+      <w:r>
+        <w:rPr>
+          <w:rFonts w:ascii="Times New Roman" w:eastAsia="Times New Roman" w:hAnsi="Times New Roman" w:cs="Times New Roman"/>
+          <w:b/>
+          <w:bCs/>
+          <w:sz w:val="24"/>
+          <w:szCs w:val="24"/>
+          <w:lang w:val="uk-UA" w:eastAsia="uk-UA"/>
+        </w:rPr>
+        <w:t>попередньо обраховану дистанцію та час у дорозі</w:t>
+      </w:r>
+      <w:r>
+        <w:rPr>
+          <w:rFonts w:ascii="Times New Roman" w:eastAsia="Times New Roman" w:hAnsi="Times New Roman" w:cs="Times New Roman"/>
+          <w:sz w:val="24"/>
+          <w:szCs w:val="24"/>
+          <w:lang w:val="uk-UA" w:eastAsia="uk-UA"/>
+        </w:rPr>
+        <w:t>.</w:t>
+      </w:r>
+      <w:r>
+        <w:rPr>
+          <w:rFonts w:ascii="Times New Roman" w:eastAsia="Times New Roman" w:hAnsi="Times New Roman" w:cs="Times New Roman"/>
+          <w:sz w:val="24"/>
+          <w:szCs w:val="24"/>
+          <w:lang w:val="uk-UA" w:eastAsia="uk-UA"/>
+        </w:rPr>
+        <w:br/>
+        <w:t xml:space="preserve">Для формування списку використовується </w:t>
+      </w:r>
+      <w:r>
+        <w:rPr>
+          <w:rFonts w:ascii="Times New Roman" w:eastAsia="Times New Roman" w:hAnsi="Times New Roman" w:cs="Times New Roman"/>
+          <w:b/>
+          <w:bCs/>
+          <w:sz w:val="24"/>
+          <w:szCs w:val="24"/>
+          <w:lang w:val="uk-UA" w:eastAsia="uk-UA"/>
+        </w:rPr>
+        <w:t>набір обмежень</w:t>
+      </w:r>
+      <w:r>
+        <w:rPr>
+          <w:rFonts w:ascii="Times New Roman" w:eastAsia="Times New Roman" w:hAnsi="Times New Roman" w:cs="Times New Roman"/>
+          <w:sz w:val="24"/>
+          <w:szCs w:val="24"/>
+          <w:lang w:val="uk-UA" w:eastAsia="uk-UA"/>
+        </w:rPr>
+        <w:t>, який може налаштовуватися юзером.</w:t>
+      </w:r>
+    </w:p>
+    <w:p>
+      <w:pPr>
+        <w:numPr>
+          <w:ilvl w:val="0"/>
+          <w:numId w:val="140"/>
+        </w:numPr>
+        <w:spacing w:before="100" w:beforeAutospacing="1" w:after="100" w:afterAutospacing="1" w:line="240" w:lineRule="auto"/>
+        <w:rPr>
+          <w:rFonts w:ascii="Times New Roman" w:eastAsia="Times New Roman" w:hAnsi="Times New Roman" w:cs="Times New Roman"/>
+          <w:sz w:val="24"/>
+          <w:szCs w:val="24"/>
+          <w:lang w:val="uk-UA" w:eastAsia="uk-UA"/>
+        </w:rPr>
+      </w:pPr>
+      <w:r>
+        <w:rPr>
+          <w:rFonts w:ascii="Times New Roman" w:eastAsia="Times New Roman" w:hAnsi="Times New Roman" w:cs="Times New Roman"/>
+          <w:b/>
+          <w:bCs/>
+          <w:sz w:val="24"/>
+          <w:szCs w:val="24"/>
+          <w:lang w:val="uk-UA" w:eastAsia="uk-UA"/>
+        </w:rPr>
+        <w:t>Ліва нижня таблиця</w:t>
+      </w:r>
+      <w:r>
+        <w:rPr>
+          <w:rFonts w:ascii="Times New Roman" w:eastAsia="Times New Roman" w:hAnsi="Times New Roman" w:cs="Times New Roman"/>
+          <w:sz w:val="24"/>
+          <w:szCs w:val="24"/>
+          <w:lang w:val="uk-UA" w:eastAsia="uk-UA"/>
+        </w:rPr>
+        <w:t xml:space="preserve"> – це </w:t>
+      </w:r>
+      <w:r>
+        <w:rPr>
+          <w:rFonts w:ascii="Times New Roman" w:eastAsia="Times New Roman" w:hAnsi="Times New Roman" w:cs="Times New Roman"/>
+          <w:b/>
+          <w:bCs/>
+          <w:sz w:val="24"/>
+          <w:szCs w:val="24"/>
+          <w:lang w:val="uk-UA" w:eastAsia="uk-UA"/>
+        </w:rPr>
+        <w:t>список уже створених "впорядкованих списків"</w:t>
+      </w:r>
+      <w:r>
+        <w:rPr>
+          <w:rFonts w:ascii="Times New Roman" w:eastAsia="Times New Roman" w:hAnsi="Times New Roman" w:cs="Times New Roman"/>
+          <w:sz w:val="24"/>
+          <w:szCs w:val="24"/>
+          <w:lang w:val="uk-UA" w:eastAsia="uk-UA"/>
+        </w:rPr>
+        <w:t>. Вона потрібна, щоб юзер бачив усі сформовані списки, які він зберіг у БД для подальшої обробки (наприклад, перетворення в маршрут).</w:t>
+      </w:r>
+    </w:p>
+    <w:p>
+      <w:pPr>
+        <w:numPr>
+          <w:ilvl w:val="0"/>
+          <w:numId w:val="140"/>
+        </w:numPr>
+        <w:spacing w:before="100" w:beforeAutospacing="1" w:after="100" w:afterAutospacing="1" w:line="240" w:lineRule="auto"/>
+        <w:rPr>
+          <w:rFonts w:ascii="Times New Roman" w:eastAsia="Times New Roman" w:hAnsi="Times New Roman" w:cs="Times New Roman"/>
+          <w:sz w:val="24"/>
+          <w:szCs w:val="24"/>
+          <w:lang w:val="uk-UA" w:eastAsia="uk-UA"/>
+        </w:rPr>
+      </w:pPr>
+      <w:r>
+        <w:rPr>
+          <w:rFonts w:ascii="Times New Roman" w:eastAsia="Times New Roman" w:hAnsi="Times New Roman" w:cs="Times New Roman"/>
+          <w:b/>
+          <w:bCs/>
+          <w:sz w:val="24"/>
+          <w:szCs w:val="24"/>
+          <w:lang w:val="uk-UA" w:eastAsia="uk-UA"/>
+        </w:rPr>
+        <w:t>Права нижня таблиця</w:t>
+      </w:r>
+      <w:r>
+        <w:rPr>
+          <w:rFonts w:ascii="Times New Roman" w:eastAsia="Times New Roman" w:hAnsi="Times New Roman" w:cs="Times New Roman"/>
+          <w:sz w:val="24"/>
+          <w:szCs w:val="24"/>
+          <w:lang w:val="uk-UA" w:eastAsia="uk-UA"/>
+        </w:rPr>
+        <w:t xml:space="preserve"> – це </w:t>
+      </w:r>
+      <w:r>
+        <w:rPr>
+          <w:rFonts w:ascii="Times New Roman" w:eastAsia="Times New Roman" w:hAnsi="Times New Roman" w:cs="Times New Roman"/>
+          <w:b/>
+          <w:bCs/>
+          <w:sz w:val="24"/>
+          <w:szCs w:val="24"/>
+          <w:lang w:val="uk-UA" w:eastAsia="uk-UA"/>
+        </w:rPr>
+        <w:t>деталі обраного "впорядкованого списку"</w:t>
+      </w:r>
+      <w:r>
+        <w:rPr>
+          <w:rFonts w:ascii="Times New Roman" w:eastAsia="Times New Roman" w:hAnsi="Times New Roman" w:cs="Times New Roman"/>
+          <w:sz w:val="24"/>
+          <w:szCs w:val="24"/>
+          <w:lang w:val="uk-UA" w:eastAsia="uk-UA"/>
+        </w:rPr>
+        <w:t xml:space="preserve"> з лівої нижньої таблиці. Юзер може переглянути вміст вибраного списку, щоб перевірити, чи всі заявки додані правильно. Пізніше тут буде можливість редагувати або видаляти список.</w:t>
+      </w:r>
+    </w:p>
+    <w:p>
+      <w:pPr>
+        <w:spacing w:after="0" w:line="240" w:lineRule="auto"/>
+        <w:rPr>
+          <w:rFonts w:ascii="Times New Roman" w:eastAsia="Times New Roman" w:hAnsi="Times New Roman" w:cs="Times New Roman"/>
+          <w:sz w:val="24"/>
+          <w:szCs w:val="24"/>
+          <w:lang w:val="uk-UA" w:eastAsia="uk-UA"/>
+        </w:rPr>
+      </w:pPr>
+      <w:bookmarkStart w:id="0" w:name="_GoBack"/>
+      <w:bookmarkEnd w:id="0"/>
     </w:p>
     <w:sectPr>
       <w:pgSz w:w="12240" w:h="15840"/>
@@ -35839,6 +36222,123 @@
     </w:lvl>
   </w:abstractNum>
   <w:abstractNum w:abstractNumId="22" w15:restartNumberingAfterBreak="0">
+    <w:nsid w:val="0E4072BB"/>
+    <w:multiLevelType w:val="multilevel"/>
+    <w:tmpl w:val="88DE2E12"/>
+    <w:lvl w:ilvl="0">
+      <w:start w:val="1"/>
+      <w:numFmt w:val="decimal"/>
+      <w:lvlText w:val="%1."/>
+      <w:lvlJc w:val="left"/>
+      <w:pPr>
+        <w:tabs>
+          <w:tab w:val="num" w:pos="720"/>
+        </w:tabs>
+        <w:ind w:left="720" w:hanging="360"/>
+      </w:pPr>
+    </w:lvl>
+    <w:lvl w:ilvl="1">
+      <w:start w:val="1"/>
+      <w:numFmt w:val="bullet"/>
+      <w:lvlText w:val="o"/>
+      <w:lvlJc w:val="left"/>
+      <w:pPr>
+        <w:tabs>
+          <w:tab w:val="num" w:pos="1440"/>
+        </w:tabs>
+        <w:ind w:left="1440" w:hanging="360"/>
+      </w:pPr>
+      <w:rPr>
+        <w:rFonts w:ascii="Courier New" w:hAnsi="Courier New" w:hint="default"/>
+        <w:sz w:val="20"/>
+      </w:rPr>
+    </w:lvl>
+    <w:lvl w:ilvl="2" w:tentative="1">
+      <w:start w:val="1"/>
+      <w:numFmt w:val="decimal"/>
+      <w:lvlText w:val="%3."/>
+      <w:lvlJc w:val="left"/>
+      <w:pPr>
+        <w:tabs>
+          <w:tab w:val="num" w:pos="2160"/>
+        </w:tabs>
+        <w:ind w:left="2160" w:hanging="360"/>
+      </w:pPr>
+    </w:lvl>
+    <w:lvl w:ilvl="3" w:tentative="1">
+      <w:start w:val="1"/>
+      <w:numFmt w:val="decimal"/>
+      <w:lvlText w:val="%4."/>
+      <w:lvlJc w:val="left"/>
+      <w:pPr>
+        <w:tabs>
+          <w:tab w:val="num" w:pos="2880"/>
+        </w:tabs>
+        <w:ind w:left="2880" w:hanging="360"/>
+      </w:pPr>
+    </w:lvl>
+    <w:lvl w:ilvl="4" w:tentative="1">
+      <w:start w:val="1"/>
+      <w:numFmt w:val="decimal"/>
+      <w:lvlText w:val="%5."/>
+      <w:lvlJc w:val="left"/>
+      <w:pPr>
+        <w:tabs>
+          <w:tab w:val="num" w:pos="3600"/>
+        </w:tabs>
+        <w:ind w:left="3600" w:hanging="360"/>
+      </w:pPr>
+    </w:lvl>
+    <w:lvl w:ilvl="5" w:tentative="1">
+      <w:start w:val="1"/>
+      <w:numFmt w:val="decimal"/>
+      <w:lvlText w:val="%6."/>
+      <w:lvlJc w:val="left"/>
+      <w:pPr>
+        <w:tabs>
+          <w:tab w:val="num" w:pos="4320"/>
+        </w:tabs>
+        <w:ind w:left="4320" w:hanging="360"/>
+      </w:pPr>
+    </w:lvl>
+    <w:lvl w:ilvl="6" w:tentative="1">
+      <w:start w:val="1"/>
+      <w:numFmt w:val="decimal"/>
+      <w:lvlText w:val="%7."/>
+      <w:lvlJc w:val="left"/>
+      <w:pPr>
+        <w:tabs>
+          <w:tab w:val="num" w:pos="5040"/>
+        </w:tabs>
+        <w:ind w:left="5040" w:hanging="360"/>
+      </w:pPr>
+    </w:lvl>
+    <w:lvl w:ilvl="7" w:tentative="1">
+      <w:start w:val="1"/>
+      <w:numFmt w:val="decimal"/>
+      <w:lvlText w:val="%8."/>
+      <w:lvlJc w:val="left"/>
+      <w:pPr>
+        <w:tabs>
+          <w:tab w:val="num" w:pos="5760"/>
+        </w:tabs>
+        <w:ind w:left="5760" w:hanging="360"/>
+      </w:pPr>
+    </w:lvl>
+    <w:lvl w:ilvl="8" w:tentative="1">
+      <w:start w:val="1"/>
+      <w:numFmt w:val="decimal"/>
+      <w:lvlText w:val="%9."/>
+      <w:lvlJc w:val="left"/>
+      <w:pPr>
+        <w:tabs>
+          <w:tab w:val="num" w:pos="6480"/>
+        </w:tabs>
+        <w:ind w:left="6480" w:hanging="360"/>
+      </w:pPr>
+    </w:lvl>
+  </w:abstractNum>
+  <w:abstractNum w:abstractNumId="23" w15:restartNumberingAfterBreak="0">
     <w:nsid w:val="0E9E7870"/>
     <w:multiLevelType w:val="multilevel"/>
     <w:tmpl w:val="674C3888"/>
@@ -35955,7 +36455,7 @@
       </w:pPr>
     </w:lvl>
   </w:abstractNum>
-  <w:abstractNum w:abstractNumId="23" w15:restartNumberingAfterBreak="0">
+  <w:abstractNum w:abstractNumId="24" w15:restartNumberingAfterBreak="0">
     <w:nsid w:val="0FC950B2"/>
     <w:multiLevelType w:val="multilevel"/>
     <w:tmpl w:val="0D48002A"/>
@@ -36104,7 +36604,7 @@
       </w:rPr>
     </w:lvl>
   </w:abstractNum>
-  <w:abstractNum w:abstractNumId="24" w15:restartNumberingAfterBreak="0">
+  <w:abstractNum w:abstractNumId="25" w15:restartNumberingAfterBreak="0">
     <w:nsid w:val="10C04113"/>
     <w:multiLevelType w:val="multilevel"/>
     <w:tmpl w:val="90F6B93E"/>
@@ -36253,7 +36753,7 @@
       </w:rPr>
     </w:lvl>
   </w:abstractNum>
-  <w:abstractNum w:abstractNumId="25" w15:restartNumberingAfterBreak="0">
+  <w:abstractNum w:abstractNumId="26" w15:restartNumberingAfterBreak="0">
     <w:nsid w:val="10EB4BBE"/>
     <w:multiLevelType w:val="multilevel"/>
     <w:tmpl w:val="E910B636"/>
@@ -36402,7 +36902,7 @@
       </w:rPr>
     </w:lvl>
   </w:abstractNum>
-  <w:abstractNum w:abstractNumId="26" w15:restartNumberingAfterBreak="0">
+  <w:abstractNum w:abstractNumId="27" w15:restartNumberingAfterBreak="0">
     <w:nsid w:val="114E1525"/>
     <w:multiLevelType w:val="multilevel"/>
     <w:tmpl w:val="B3321CC0"/>
@@ -36551,7 +37051,7 @@
       </w:rPr>
     </w:lvl>
   </w:abstractNum>
-  <w:abstractNum w:abstractNumId="27" w15:restartNumberingAfterBreak="0">
+  <w:abstractNum w:abstractNumId="28" w15:restartNumberingAfterBreak="0">
     <w:nsid w:val="12143A3E"/>
     <w:multiLevelType w:val="multilevel"/>
     <w:tmpl w:val="587C0E72"/>
@@ -36700,7 +37200,7 @@
       </w:rPr>
     </w:lvl>
   </w:abstractNum>
-  <w:abstractNum w:abstractNumId="28" w15:restartNumberingAfterBreak="0">
+  <w:abstractNum w:abstractNumId="29" w15:restartNumberingAfterBreak="0">
     <w:nsid w:val="12C7182A"/>
     <w:multiLevelType w:val="multilevel"/>
     <w:tmpl w:val="4D726E72"/>
@@ -36849,7 +37349,7 @@
       </w:rPr>
     </w:lvl>
   </w:abstractNum>
-  <w:abstractNum w:abstractNumId="29" w15:restartNumberingAfterBreak="0">
+  <w:abstractNum w:abstractNumId="30" w15:restartNumberingAfterBreak="0">
     <w:nsid w:val="13DE5213"/>
     <w:multiLevelType w:val="multilevel"/>
     <w:tmpl w:val="F1109C4A"/>
@@ -36998,7 +37498,7 @@
       </w:rPr>
     </w:lvl>
   </w:abstractNum>
-  <w:abstractNum w:abstractNumId="30" w15:restartNumberingAfterBreak="0">
+  <w:abstractNum w:abstractNumId="31" w15:restartNumberingAfterBreak="0">
     <w:nsid w:val="144E1C14"/>
     <w:multiLevelType w:val="multilevel"/>
     <w:tmpl w:val="BEFAFD72"/>
@@ -37147,7 +37647,7 @@
       </w:rPr>
     </w:lvl>
   </w:abstractNum>
-  <w:abstractNum w:abstractNumId="31" w15:restartNumberingAfterBreak="0">
+  <w:abstractNum w:abstractNumId="32" w15:restartNumberingAfterBreak="0">
     <w:nsid w:val="15B57C97"/>
     <w:multiLevelType w:val="multilevel"/>
     <w:tmpl w:val="2084F0D2"/>
@@ -37296,7 +37796,7 @@
       </w:rPr>
     </w:lvl>
   </w:abstractNum>
-  <w:abstractNum w:abstractNumId="32" w15:restartNumberingAfterBreak="0">
+  <w:abstractNum w:abstractNumId="33" w15:restartNumberingAfterBreak="0">
     <w:nsid w:val="171F32CB"/>
     <w:multiLevelType w:val="multilevel"/>
     <w:tmpl w:val="B9A8188C"/>
@@ -37445,7 +37945,7 @@
       </w:rPr>
     </w:lvl>
   </w:abstractNum>
-  <w:abstractNum w:abstractNumId="33" w15:restartNumberingAfterBreak="0">
+  <w:abstractNum w:abstractNumId="34" w15:restartNumberingAfterBreak="0">
     <w:nsid w:val="189A042C"/>
     <w:multiLevelType w:val="multilevel"/>
     <w:tmpl w:val="7C7E95C2"/>
@@ -37594,7 +38094,7 @@
       </w:rPr>
     </w:lvl>
   </w:abstractNum>
-  <w:abstractNum w:abstractNumId="34" w15:restartNumberingAfterBreak="0">
+  <w:abstractNum w:abstractNumId="35" w15:restartNumberingAfterBreak="0">
     <w:nsid w:val="194766A0"/>
     <w:multiLevelType w:val="multilevel"/>
     <w:tmpl w:val="B412B112"/>
@@ -37743,7 +38243,7 @@
       </w:rPr>
     </w:lvl>
   </w:abstractNum>
-  <w:abstractNum w:abstractNumId="35" w15:restartNumberingAfterBreak="0">
+  <w:abstractNum w:abstractNumId="36" w15:restartNumberingAfterBreak="0">
     <w:nsid w:val="1A37584E"/>
     <w:multiLevelType w:val="multilevel"/>
     <w:tmpl w:val="C592F63C"/>
@@ -37860,7 +38360,7 @@
       </w:pPr>
     </w:lvl>
   </w:abstractNum>
-  <w:abstractNum w:abstractNumId="36" w15:restartNumberingAfterBreak="0">
+  <w:abstractNum w:abstractNumId="37" w15:restartNumberingAfterBreak="0">
     <w:nsid w:val="1A777D16"/>
     <w:multiLevelType w:val="multilevel"/>
     <w:tmpl w:val="FC26F17A"/>
@@ -38009,7 +38509,7 @@
       </w:rPr>
     </w:lvl>
   </w:abstractNum>
-  <w:abstractNum w:abstractNumId="37" w15:restartNumberingAfterBreak="0">
+  <w:abstractNum w:abstractNumId="38" w15:restartNumberingAfterBreak="0">
     <w:nsid w:val="1B7937BD"/>
     <w:multiLevelType w:val="multilevel"/>
     <w:tmpl w:val="329013DE"/>
@@ -38126,7 +38626,7 @@
       </w:pPr>
     </w:lvl>
   </w:abstractNum>
-  <w:abstractNum w:abstractNumId="38" w15:restartNumberingAfterBreak="0">
+  <w:abstractNum w:abstractNumId="39" w15:restartNumberingAfterBreak="0">
     <w:nsid w:val="1C745702"/>
     <w:multiLevelType w:val="multilevel"/>
     <w:tmpl w:val="42BA4282"/>
@@ -38275,7 +38775,7 @@
       </w:rPr>
     </w:lvl>
   </w:abstractNum>
-  <w:abstractNum w:abstractNumId="39" w15:restartNumberingAfterBreak="0">
+  <w:abstractNum w:abstractNumId="40" w15:restartNumberingAfterBreak="0">
     <w:nsid w:val="1CD42515"/>
     <w:multiLevelType w:val="multilevel"/>
     <w:tmpl w:val="7A823880"/>
@@ -38424,7 +38924,7 @@
       </w:rPr>
     </w:lvl>
   </w:abstractNum>
-  <w:abstractNum w:abstractNumId="40" w15:restartNumberingAfterBreak="0">
+  <w:abstractNum w:abstractNumId="41" w15:restartNumberingAfterBreak="0">
     <w:nsid w:val="1D741F1C"/>
     <w:multiLevelType w:val="multilevel"/>
     <w:tmpl w:val="75B04C72"/>
@@ -38573,7 +39073,7 @@
       </w:rPr>
     </w:lvl>
   </w:abstractNum>
-  <w:abstractNum w:abstractNumId="41" w15:restartNumberingAfterBreak="0">
+  <w:abstractNum w:abstractNumId="42" w15:restartNumberingAfterBreak="0">
     <w:nsid w:val="207A2FC3"/>
     <w:multiLevelType w:val="multilevel"/>
     <w:tmpl w:val="3664E758"/>
@@ -38722,7 +39222,7 @@
       </w:rPr>
     </w:lvl>
   </w:abstractNum>
-  <w:abstractNum w:abstractNumId="42" w15:restartNumberingAfterBreak="0">
+  <w:abstractNum w:abstractNumId="43" w15:restartNumberingAfterBreak="0">
     <w:nsid w:val="20A63C92"/>
     <w:multiLevelType w:val="multilevel"/>
     <w:tmpl w:val="D6DC696C"/>
@@ -38871,7 +39371,7 @@
       </w:rPr>
     </w:lvl>
   </w:abstractNum>
-  <w:abstractNum w:abstractNumId="43" w15:restartNumberingAfterBreak="0">
+  <w:abstractNum w:abstractNumId="44" w15:restartNumberingAfterBreak="0">
     <w:nsid w:val="21AC779D"/>
     <w:multiLevelType w:val="multilevel"/>
     <w:tmpl w:val="142401A0"/>
@@ -39020,7 +39520,7 @@
       </w:rPr>
     </w:lvl>
   </w:abstractNum>
-  <w:abstractNum w:abstractNumId="44" w15:restartNumberingAfterBreak="0">
+  <w:abstractNum w:abstractNumId="45" w15:restartNumberingAfterBreak="0">
     <w:nsid w:val="231478E8"/>
     <w:multiLevelType w:val="multilevel"/>
     <w:tmpl w:val="78D05CD2"/>
@@ -39137,7 +39637,7 @@
       </w:pPr>
     </w:lvl>
   </w:abstractNum>
-  <w:abstractNum w:abstractNumId="45" w15:restartNumberingAfterBreak="0">
+  <w:abstractNum w:abstractNumId="46" w15:restartNumberingAfterBreak="0">
     <w:nsid w:val="259A3BFD"/>
     <w:multiLevelType w:val="multilevel"/>
     <w:tmpl w:val="455AEC58"/>
@@ -39286,7 +39786,7 @@
       </w:rPr>
     </w:lvl>
   </w:abstractNum>
-  <w:abstractNum w:abstractNumId="46" w15:restartNumberingAfterBreak="0">
+  <w:abstractNum w:abstractNumId="47" w15:restartNumberingAfterBreak="0">
     <w:nsid w:val="26456417"/>
     <w:multiLevelType w:val="multilevel"/>
     <w:tmpl w:val="32B0057C"/>
@@ -39435,7 +39935,7 @@
       </w:rPr>
     </w:lvl>
   </w:abstractNum>
-  <w:abstractNum w:abstractNumId="47" w15:restartNumberingAfterBreak="0">
+  <w:abstractNum w:abstractNumId="48" w15:restartNumberingAfterBreak="0">
     <w:nsid w:val="26BF1DAD"/>
     <w:multiLevelType w:val="multilevel"/>
     <w:tmpl w:val="4B54371E"/>
@@ -39552,7 +40052,7 @@
       </w:pPr>
     </w:lvl>
   </w:abstractNum>
-  <w:abstractNum w:abstractNumId="48" w15:restartNumberingAfterBreak="0">
+  <w:abstractNum w:abstractNumId="49" w15:restartNumberingAfterBreak="0">
     <w:nsid w:val="28272CDE"/>
     <w:multiLevelType w:val="multilevel"/>
     <w:tmpl w:val="16B0A2E6"/>
@@ -39701,7 +40201,7 @@
       </w:rPr>
     </w:lvl>
   </w:abstractNum>
-  <w:abstractNum w:abstractNumId="49" w15:restartNumberingAfterBreak="0">
+  <w:abstractNum w:abstractNumId="50" w15:restartNumberingAfterBreak="0">
     <w:nsid w:val="293E7808"/>
     <w:multiLevelType w:val="multilevel"/>
     <w:tmpl w:val="5A803334"/>
@@ -39850,7 +40350,7 @@
       </w:rPr>
     </w:lvl>
   </w:abstractNum>
-  <w:abstractNum w:abstractNumId="50" w15:restartNumberingAfterBreak="0">
+  <w:abstractNum w:abstractNumId="51" w15:restartNumberingAfterBreak="0">
     <w:nsid w:val="29EF6367"/>
     <w:multiLevelType w:val="multilevel"/>
     <w:tmpl w:val="710068C6"/>
@@ -39999,7 +40499,7 @@
       </w:rPr>
     </w:lvl>
   </w:abstractNum>
-  <w:abstractNum w:abstractNumId="51" w15:restartNumberingAfterBreak="0">
+  <w:abstractNum w:abstractNumId="52" w15:restartNumberingAfterBreak="0">
     <w:nsid w:val="2A2B72FB"/>
     <w:multiLevelType w:val="multilevel"/>
     <w:tmpl w:val="DB00157C"/>
@@ -40116,7 +40616,7 @@
       </w:pPr>
     </w:lvl>
   </w:abstractNum>
-  <w:abstractNum w:abstractNumId="52" w15:restartNumberingAfterBreak="0">
+  <w:abstractNum w:abstractNumId="53" w15:restartNumberingAfterBreak="0">
     <w:nsid w:val="2B0D4439"/>
     <w:multiLevelType w:val="multilevel"/>
     <w:tmpl w:val="05DC0782"/>
@@ -40265,7 +40765,7 @@
       </w:rPr>
     </w:lvl>
   </w:abstractNum>
-  <w:abstractNum w:abstractNumId="53" w15:restartNumberingAfterBreak="0">
+  <w:abstractNum w:abstractNumId="54" w15:restartNumberingAfterBreak="0">
     <w:nsid w:val="2B163145"/>
     <w:multiLevelType w:val="multilevel"/>
     <w:tmpl w:val="B7EC6AF6"/>
@@ -40414,7 +40914,7 @@
       </w:rPr>
     </w:lvl>
   </w:abstractNum>
-  <w:abstractNum w:abstractNumId="54" w15:restartNumberingAfterBreak="0">
+  <w:abstractNum w:abstractNumId="55" w15:restartNumberingAfterBreak="0">
     <w:nsid w:val="2B1B74A5"/>
     <w:multiLevelType w:val="multilevel"/>
     <w:tmpl w:val="5F6AFDD0"/>
@@ -40563,7 +41063,7 @@
       </w:rPr>
     </w:lvl>
   </w:abstractNum>
-  <w:abstractNum w:abstractNumId="55" w15:restartNumberingAfterBreak="0">
+  <w:abstractNum w:abstractNumId="56" w15:restartNumberingAfterBreak="0">
     <w:nsid w:val="2DD861FB"/>
     <w:multiLevelType w:val="multilevel"/>
     <w:tmpl w:val="275657D6"/>
@@ -40712,7 +41212,7 @@
       </w:rPr>
     </w:lvl>
   </w:abstractNum>
-  <w:abstractNum w:abstractNumId="56" w15:restartNumberingAfterBreak="0">
+  <w:abstractNum w:abstractNumId="57" w15:restartNumberingAfterBreak="0">
     <w:nsid w:val="2F6D2315"/>
     <w:multiLevelType w:val="multilevel"/>
     <w:tmpl w:val="050AC366"/>
@@ -40861,7 +41361,7 @@
       </w:rPr>
     </w:lvl>
   </w:abstractNum>
-  <w:abstractNum w:abstractNumId="57" w15:restartNumberingAfterBreak="0">
+  <w:abstractNum w:abstractNumId="58" w15:restartNumberingAfterBreak="0">
     <w:nsid w:val="302776F9"/>
     <w:multiLevelType w:val="multilevel"/>
     <w:tmpl w:val="F9500E10"/>
@@ -41010,7 +41510,7 @@
       </w:rPr>
     </w:lvl>
   </w:abstractNum>
-  <w:abstractNum w:abstractNumId="58" w15:restartNumberingAfterBreak="0">
+  <w:abstractNum w:abstractNumId="59" w15:restartNumberingAfterBreak="0">
     <w:nsid w:val="311A67FE"/>
     <w:multiLevelType w:val="multilevel"/>
     <w:tmpl w:val="9C54DC4A"/>
@@ -41159,7 +41659,7 @@
       </w:rPr>
     </w:lvl>
   </w:abstractNum>
-  <w:abstractNum w:abstractNumId="59" w15:restartNumberingAfterBreak="0">
+  <w:abstractNum w:abstractNumId="60" w15:restartNumberingAfterBreak="0">
     <w:nsid w:val="319C71EC"/>
     <w:multiLevelType w:val="multilevel"/>
     <w:tmpl w:val="9594D63A"/>
@@ -41308,7 +41808,7 @@
       </w:rPr>
     </w:lvl>
   </w:abstractNum>
-  <w:abstractNum w:abstractNumId="60" w15:restartNumberingAfterBreak="0">
+  <w:abstractNum w:abstractNumId="61" w15:restartNumberingAfterBreak="0">
     <w:nsid w:val="32D37FA4"/>
     <w:multiLevelType w:val="multilevel"/>
     <w:tmpl w:val="FA38F972"/>
@@ -41457,7 +41957,7 @@
       </w:rPr>
     </w:lvl>
   </w:abstractNum>
-  <w:abstractNum w:abstractNumId="61" w15:restartNumberingAfterBreak="0">
+  <w:abstractNum w:abstractNumId="62" w15:restartNumberingAfterBreak="0">
     <w:nsid w:val="33144E62"/>
     <w:multiLevelType w:val="multilevel"/>
     <w:tmpl w:val="ADAE9E5A"/>
@@ -41606,7 +42106,7 @@
       </w:rPr>
     </w:lvl>
   </w:abstractNum>
-  <w:abstractNum w:abstractNumId="62" w15:restartNumberingAfterBreak="0">
+  <w:abstractNum w:abstractNumId="63" w15:restartNumberingAfterBreak="0">
     <w:nsid w:val="35966B71"/>
     <w:multiLevelType w:val="multilevel"/>
     <w:tmpl w:val="32CE6482"/>
@@ -41755,7 +42255,7 @@
       </w:rPr>
     </w:lvl>
   </w:abstractNum>
-  <w:abstractNum w:abstractNumId="63" w15:restartNumberingAfterBreak="0">
+  <w:abstractNum w:abstractNumId="64" w15:restartNumberingAfterBreak="0">
     <w:nsid w:val="377A78ED"/>
     <w:multiLevelType w:val="multilevel"/>
     <w:tmpl w:val="F92CA6A0"/>
@@ -41904,7 +42404,7 @@
       </w:rPr>
     </w:lvl>
   </w:abstractNum>
-  <w:abstractNum w:abstractNumId="64" w15:restartNumberingAfterBreak="0">
+  <w:abstractNum w:abstractNumId="65" w15:restartNumberingAfterBreak="0">
     <w:nsid w:val="3AD77738"/>
     <w:multiLevelType w:val="multilevel"/>
     <w:tmpl w:val="04E2B7B0"/>
@@ -42021,7 +42521,7 @@
       </w:pPr>
     </w:lvl>
   </w:abstractNum>
-  <w:abstractNum w:abstractNumId="65" w15:restartNumberingAfterBreak="0">
+  <w:abstractNum w:abstractNumId="66" w15:restartNumberingAfterBreak="0">
     <w:nsid w:val="3B03203E"/>
     <w:multiLevelType w:val="multilevel"/>
     <w:tmpl w:val="44BEA808"/>
@@ -42138,7 +42638,7 @@
       </w:pPr>
     </w:lvl>
   </w:abstractNum>
-  <w:abstractNum w:abstractNumId="66" w15:restartNumberingAfterBreak="0">
+  <w:abstractNum w:abstractNumId="67" w15:restartNumberingAfterBreak="0">
     <w:nsid w:val="3B667407"/>
     <w:multiLevelType w:val="multilevel"/>
     <w:tmpl w:val="09787EA2"/>
@@ -42287,7 +42787,7 @@
       </w:rPr>
     </w:lvl>
   </w:abstractNum>
-  <w:abstractNum w:abstractNumId="67" w15:restartNumberingAfterBreak="0">
+  <w:abstractNum w:abstractNumId="68" w15:restartNumberingAfterBreak="0">
     <w:nsid w:val="3CAE1FC6"/>
     <w:multiLevelType w:val="multilevel"/>
     <w:tmpl w:val="5C581EE6"/>
@@ -42436,7 +42936,7 @@
       </w:rPr>
     </w:lvl>
   </w:abstractNum>
-  <w:abstractNum w:abstractNumId="68" w15:restartNumberingAfterBreak="0">
+  <w:abstractNum w:abstractNumId="69" w15:restartNumberingAfterBreak="0">
     <w:nsid w:val="3E5E5CBE"/>
     <w:multiLevelType w:val="multilevel"/>
     <w:tmpl w:val="7242EDEE"/>
@@ -42585,7 +43085,7 @@
       </w:rPr>
     </w:lvl>
   </w:abstractNum>
-  <w:abstractNum w:abstractNumId="69" w15:restartNumberingAfterBreak="0">
+  <w:abstractNum w:abstractNumId="70" w15:restartNumberingAfterBreak="0">
     <w:nsid w:val="3FA27D3C"/>
     <w:multiLevelType w:val="multilevel"/>
     <w:tmpl w:val="916A19B6"/>
@@ -42702,7 +43202,7 @@
       </w:pPr>
     </w:lvl>
   </w:abstractNum>
-  <w:abstractNum w:abstractNumId="70" w15:restartNumberingAfterBreak="0">
+  <w:abstractNum w:abstractNumId="71" w15:restartNumberingAfterBreak="0">
     <w:nsid w:val="42AE5AFE"/>
     <w:multiLevelType w:val="multilevel"/>
     <w:tmpl w:val="F32435DC"/>
@@ -42851,7 +43351,7 @@
       </w:rPr>
     </w:lvl>
   </w:abstractNum>
-  <w:abstractNum w:abstractNumId="71" w15:restartNumberingAfterBreak="0">
+  <w:abstractNum w:abstractNumId="72" w15:restartNumberingAfterBreak="0">
     <w:nsid w:val="42DB19F0"/>
     <w:multiLevelType w:val="multilevel"/>
     <w:tmpl w:val="924AB78E"/>
@@ -42968,7 +43468,7 @@
       </w:pPr>
     </w:lvl>
   </w:abstractNum>
-  <w:abstractNum w:abstractNumId="72" w15:restartNumberingAfterBreak="0">
+  <w:abstractNum w:abstractNumId="73" w15:restartNumberingAfterBreak="0">
     <w:nsid w:val="447E4B7D"/>
     <w:multiLevelType w:val="multilevel"/>
     <w:tmpl w:val="68608DF4"/>
@@ -43117,7 +43617,7 @@
       </w:rPr>
     </w:lvl>
   </w:abstractNum>
-  <w:abstractNum w:abstractNumId="73" w15:restartNumberingAfterBreak="0">
+  <w:abstractNum w:abstractNumId="74" w15:restartNumberingAfterBreak="0">
     <w:nsid w:val="44A413E7"/>
     <w:multiLevelType w:val="multilevel"/>
     <w:tmpl w:val="87B840BC"/>
@@ -43266,7 +43766,7 @@
       </w:rPr>
     </w:lvl>
   </w:abstractNum>
-  <w:abstractNum w:abstractNumId="74" w15:restartNumberingAfterBreak="0">
+  <w:abstractNum w:abstractNumId="75" w15:restartNumberingAfterBreak="0">
     <w:nsid w:val="456E4448"/>
     <w:multiLevelType w:val="multilevel"/>
     <w:tmpl w:val="8D28A0E8"/>
@@ -43415,7 +43915,7 @@
       </w:rPr>
     </w:lvl>
   </w:abstractNum>
-  <w:abstractNum w:abstractNumId="75" w15:restartNumberingAfterBreak="0">
+  <w:abstractNum w:abstractNumId="76" w15:restartNumberingAfterBreak="0">
     <w:nsid w:val="45F219BB"/>
     <w:multiLevelType w:val="multilevel"/>
     <w:tmpl w:val="9E769874"/>
@@ -43564,7 +44064,7 @@
       </w:rPr>
     </w:lvl>
   </w:abstractNum>
-  <w:abstractNum w:abstractNumId="76" w15:restartNumberingAfterBreak="0">
+  <w:abstractNum w:abstractNumId="77" w15:restartNumberingAfterBreak="0">
     <w:nsid w:val="466250D8"/>
     <w:multiLevelType w:val="multilevel"/>
     <w:tmpl w:val="4440D144"/>
@@ -43713,7 +44213,7 @@
       </w:rPr>
     </w:lvl>
   </w:abstractNum>
-  <w:abstractNum w:abstractNumId="77" w15:restartNumberingAfterBreak="0">
+  <w:abstractNum w:abstractNumId="78" w15:restartNumberingAfterBreak="0">
     <w:nsid w:val="46642512"/>
     <w:multiLevelType w:val="multilevel"/>
     <w:tmpl w:val="CE82FCF2"/>
@@ -43862,7 +44362,7 @@
       </w:rPr>
     </w:lvl>
   </w:abstractNum>
-  <w:abstractNum w:abstractNumId="78" w15:restartNumberingAfterBreak="0">
+  <w:abstractNum w:abstractNumId="79" w15:restartNumberingAfterBreak="0">
     <w:nsid w:val="48040981"/>
     <w:multiLevelType w:val="multilevel"/>
     <w:tmpl w:val="97504798"/>
@@ -44011,7 +44511,7 @@
       </w:rPr>
     </w:lvl>
   </w:abstractNum>
-  <w:abstractNum w:abstractNumId="79" w15:restartNumberingAfterBreak="0">
+  <w:abstractNum w:abstractNumId="80" w15:restartNumberingAfterBreak="0">
     <w:nsid w:val="48F4741D"/>
     <w:multiLevelType w:val="multilevel"/>
     <w:tmpl w:val="7FE4DCFC"/>
@@ -44160,7 +44660,7 @@
       </w:rPr>
     </w:lvl>
   </w:abstractNum>
-  <w:abstractNum w:abstractNumId="80" w15:restartNumberingAfterBreak="0">
+  <w:abstractNum w:abstractNumId="81" w15:restartNumberingAfterBreak="0">
     <w:nsid w:val="490A3E90"/>
     <w:multiLevelType w:val="multilevel"/>
     <w:tmpl w:val="BB1CC57A"/>
@@ -44309,7 +44809,7 @@
       </w:rPr>
     </w:lvl>
   </w:abstractNum>
-  <w:abstractNum w:abstractNumId="81" w15:restartNumberingAfterBreak="0">
+  <w:abstractNum w:abstractNumId="82" w15:restartNumberingAfterBreak="0">
     <w:nsid w:val="4B6A6CE5"/>
     <w:multiLevelType w:val="multilevel"/>
     <w:tmpl w:val="AF389820"/>
@@ -44458,7 +44958,7 @@
       </w:rPr>
     </w:lvl>
   </w:abstractNum>
-  <w:abstractNum w:abstractNumId="82" w15:restartNumberingAfterBreak="0">
+  <w:abstractNum w:abstractNumId="83" w15:restartNumberingAfterBreak="0">
     <w:nsid w:val="4C0525BB"/>
     <w:multiLevelType w:val="multilevel"/>
     <w:tmpl w:val="4DB8EAD0"/>
@@ -44607,7 +45107,7 @@
       </w:rPr>
     </w:lvl>
   </w:abstractNum>
-  <w:abstractNum w:abstractNumId="83" w15:restartNumberingAfterBreak="0">
+  <w:abstractNum w:abstractNumId="84" w15:restartNumberingAfterBreak="0">
     <w:nsid w:val="4C360B85"/>
     <w:multiLevelType w:val="multilevel"/>
     <w:tmpl w:val="616C0B42"/>
@@ -44756,7 +45256,7 @@
       </w:rPr>
     </w:lvl>
   </w:abstractNum>
-  <w:abstractNum w:abstractNumId="84" w15:restartNumberingAfterBreak="0">
+  <w:abstractNum w:abstractNumId="85" w15:restartNumberingAfterBreak="0">
     <w:nsid w:val="4C9F3BF4"/>
     <w:multiLevelType w:val="multilevel"/>
     <w:tmpl w:val="60B4486E"/>
@@ -44905,7 +45405,7 @@
       </w:rPr>
     </w:lvl>
   </w:abstractNum>
-  <w:abstractNum w:abstractNumId="85" w15:restartNumberingAfterBreak="0">
+  <w:abstractNum w:abstractNumId="86" w15:restartNumberingAfterBreak="0">
     <w:nsid w:val="4CB92246"/>
     <w:multiLevelType w:val="multilevel"/>
     <w:tmpl w:val="45F8872E"/>
@@ -45054,7 +45554,7 @@
       </w:rPr>
     </w:lvl>
   </w:abstractNum>
-  <w:abstractNum w:abstractNumId="86" w15:restartNumberingAfterBreak="0">
+  <w:abstractNum w:abstractNumId="87" w15:restartNumberingAfterBreak="0">
     <w:nsid w:val="4ED1779B"/>
     <w:multiLevelType w:val="multilevel"/>
     <w:tmpl w:val="825C794E"/>
@@ -45203,7 +45703,7 @@
       </w:rPr>
     </w:lvl>
   </w:abstractNum>
-  <w:abstractNum w:abstractNumId="87" w15:restartNumberingAfterBreak="0">
+  <w:abstractNum w:abstractNumId="88" w15:restartNumberingAfterBreak="0">
     <w:nsid w:val="4F884B19"/>
     <w:multiLevelType w:val="multilevel"/>
     <w:tmpl w:val="675CB932"/>
@@ -45352,7 +45852,7 @@
       </w:rPr>
     </w:lvl>
   </w:abstractNum>
-  <w:abstractNum w:abstractNumId="88" w15:restartNumberingAfterBreak="0">
+  <w:abstractNum w:abstractNumId="89" w15:restartNumberingAfterBreak="0">
     <w:nsid w:val="51852F56"/>
     <w:multiLevelType w:val="multilevel"/>
     <w:tmpl w:val="647EC90A"/>
@@ -45501,7 +46001,7 @@
       </w:rPr>
     </w:lvl>
   </w:abstractNum>
-  <w:abstractNum w:abstractNumId="89" w15:restartNumberingAfterBreak="0">
+  <w:abstractNum w:abstractNumId="90" w15:restartNumberingAfterBreak="0">
     <w:nsid w:val="51C414A9"/>
     <w:multiLevelType w:val="multilevel"/>
     <w:tmpl w:val="74124A26"/>
@@ -45650,7 +46150,7 @@
       </w:rPr>
     </w:lvl>
   </w:abstractNum>
-  <w:abstractNum w:abstractNumId="90" w15:restartNumberingAfterBreak="0">
+  <w:abstractNum w:abstractNumId="91" w15:restartNumberingAfterBreak="0">
     <w:nsid w:val="529C04C5"/>
     <w:multiLevelType w:val="multilevel"/>
     <w:tmpl w:val="31B8CE24"/>
@@ -45799,7 +46299,7 @@
       </w:rPr>
     </w:lvl>
   </w:abstractNum>
-  <w:abstractNum w:abstractNumId="91" w15:restartNumberingAfterBreak="0">
+  <w:abstractNum w:abstractNumId="92" w15:restartNumberingAfterBreak="0">
     <w:nsid w:val="5488362C"/>
     <w:multiLevelType w:val="multilevel"/>
     <w:tmpl w:val="090C8C8E"/>
@@ -45944,7 +46444,7 @@
       </w:rPr>
     </w:lvl>
   </w:abstractNum>
-  <w:abstractNum w:abstractNumId="92" w15:restartNumberingAfterBreak="0">
+  <w:abstractNum w:abstractNumId="93" w15:restartNumberingAfterBreak="0">
     <w:nsid w:val="54A452CA"/>
     <w:multiLevelType w:val="multilevel"/>
     <w:tmpl w:val="C4B83E52"/>
@@ -46057,7 +46557,7 @@
       </w:pPr>
     </w:lvl>
   </w:abstractNum>
-  <w:abstractNum w:abstractNumId="93" w15:restartNumberingAfterBreak="0">
+  <w:abstractNum w:abstractNumId="94" w15:restartNumberingAfterBreak="0">
     <w:nsid w:val="54EE058B"/>
     <w:multiLevelType w:val="multilevel"/>
     <w:tmpl w:val="AC70DDE2"/>
@@ -46178,7 +46678,7 @@
       </w:pPr>
     </w:lvl>
   </w:abstractNum>
-  <w:abstractNum w:abstractNumId="94" w15:restartNumberingAfterBreak="0">
+  <w:abstractNum w:abstractNumId="95" w15:restartNumberingAfterBreak="0">
     <w:nsid w:val="55567A28"/>
     <w:multiLevelType w:val="multilevel"/>
     <w:tmpl w:val="35F4292A"/>
@@ -46327,7 +46827,7 @@
       </w:rPr>
     </w:lvl>
   </w:abstractNum>
-  <w:abstractNum w:abstractNumId="95" w15:restartNumberingAfterBreak="0">
+  <w:abstractNum w:abstractNumId="96" w15:restartNumberingAfterBreak="0">
     <w:nsid w:val="55707E36"/>
     <w:multiLevelType w:val="multilevel"/>
     <w:tmpl w:val="5B924EB8"/>
@@ -46476,7 +46976,7 @@
       </w:rPr>
     </w:lvl>
   </w:abstractNum>
-  <w:abstractNum w:abstractNumId="96" w15:restartNumberingAfterBreak="0">
+  <w:abstractNum w:abstractNumId="97" w15:restartNumberingAfterBreak="0">
     <w:nsid w:val="55902CFF"/>
     <w:multiLevelType w:val="multilevel"/>
     <w:tmpl w:val="D8E0B70C"/>
@@ -46625,7 +47125,7 @@
       </w:rPr>
     </w:lvl>
   </w:abstractNum>
-  <w:abstractNum w:abstractNumId="97" w15:restartNumberingAfterBreak="0">
+  <w:abstractNum w:abstractNumId="98" w15:restartNumberingAfterBreak="0">
     <w:nsid w:val="55B953D7"/>
     <w:multiLevelType w:val="multilevel"/>
     <w:tmpl w:val="2B3ABE2A"/>
@@ -46774,7 +47274,7 @@
       </w:rPr>
     </w:lvl>
   </w:abstractNum>
-  <w:abstractNum w:abstractNumId="98" w15:restartNumberingAfterBreak="0">
+  <w:abstractNum w:abstractNumId="99" w15:restartNumberingAfterBreak="0">
     <w:nsid w:val="57B0362E"/>
     <w:multiLevelType w:val="multilevel"/>
     <w:tmpl w:val="84CC0BC6"/>
@@ -46923,7 +47423,7 @@
       </w:rPr>
     </w:lvl>
   </w:abstractNum>
-  <w:abstractNum w:abstractNumId="99" w15:restartNumberingAfterBreak="0">
+  <w:abstractNum w:abstractNumId="100" w15:restartNumberingAfterBreak="0">
     <w:nsid w:val="58BF704B"/>
     <w:multiLevelType w:val="multilevel"/>
     <w:tmpl w:val="736C82EE"/>
@@ -47072,7 +47572,7 @@
       </w:rPr>
     </w:lvl>
   </w:abstractNum>
-  <w:abstractNum w:abstractNumId="100" w15:restartNumberingAfterBreak="0">
+  <w:abstractNum w:abstractNumId="101" w15:restartNumberingAfterBreak="0">
     <w:nsid w:val="594E4F80"/>
     <w:multiLevelType w:val="multilevel"/>
     <w:tmpl w:val="70E693A8"/>
@@ -47185,7 +47685,7 @@
       </w:pPr>
     </w:lvl>
   </w:abstractNum>
-  <w:abstractNum w:abstractNumId="101" w15:restartNumberingAfterBreak="0">
+  <w:abstractNum w:abstractNumId="102" w15:restartNumberingAfterBreak="0">
     <w:nsid w:val="5D41572D"/>
     <w:multiLevelType w:val="multilevel"/>
     <w:tmpl w:val="2EA4D680"/>
@@ -47334,7 +47834,7 @@
       </w:rPr>
     </w:lvl>
   </w:abstractNum>
-  <w:abstractNum w:abstractNumId="102" w15:restartNumberingAfterBreak="0">
+  <w:abstractNum w:abstractNumId="103" w15:restartNumberingAfterBreak="0">
     <w:nsid w:val="5DC22239"/>
     <w:multiLevelType w:val="multilevel"/>
     <w:tmpl w:val="5980E802"/>
@@ -47447,7 +47947,7 @@
       </w:pPr>
     </w:lvl>
   </w:abstractNum>
-  <w:abstractNum w:abstractNumId="103" w15:restartNumberingAfterBreak="0">
+  <w:abstractNum w:abstractNumId="104" w15:restartNumberingAfterBreak="0">
     <w:nsid w:val="5E4263F0"/>
     <w:multiLevelType w:val="multilevel"/>
     <w:tmpl w:val="52D05C74"/>
@@ -47596,7 +48096,7 @@
       </w:rPr>
     </w:lvl>
   </w:abstractNum>
-  <w:abstractNum w:abstractNumId="104" w15:restartNumberingAfterBreak="0">
+  <w:abstractNum w:abstractNumId="105" w15:restartNumberingAfterBreak="0">
     <w:nsid w:val="5F865613"/>
     <w:multiLevelType w:val="multilevel"/>
     <w:tmpl w:val="97F2B5CA"/>
@@ -47745,7 +48245,7 @@
       </w:rPr>
     </w:lvl>
   </w:abstractNum>
-  <w:abstractNum w:abstractNumId="105" w15:restartNumberingAfterBreak="0">
+  <w:abstractNum w:abstractNumId="106" w15:restartNumberingAfterBreak="0">
     <w:nsid w:val="62330A76"/>
     <w:multiLevelType w:val="multilevel"/>
     <w:tmpl w:val="17849856"/>
@@ -47894,7 +48394,7 @@
       </w:rPr>
     </w:lvl>
   </w:abstractNum>
-  <w:abstractNum w:abstractNumId="106" w15:restartNumberingAfterBreak="0">
+  <w:abstractNum w:abstractNumId="107" w15:restartNumberingAfterBreak="0">
     <w:nsid w:val="643A4C86"/>
     <w:multiLevelType w:val="multilevel"/>
     <w:tmpl w:val="F9943076"/>
@@ -48043,7 +48543,7 @@
       </w:rPr>
     </w:lvl>
   </w:abstractNum>
-  <w:abstractNum w:abstractNumId="107" w15:restartNumberingAfterBreak="0">
+  <w:abstractNum w:abstractNumId="108" w15:restartNumberingAfterBreak="0">
     <w:nsid w:val="651224C7"/>
     <w:multiLevelType w:val="multilevel"/>
     <w:tmpl w:val="29D2A8A8"/>
@@ -48156,7 +48656,7 @@
       </w:pPr>
     </w:lvl>
   </w:abstractNum>
-  <w:abstractNum w:abstractNumId="108" w15:restartNumberingAfterBreak="0">
+  <w:abstractNum w:abstractNumId="109" w15:restartNumberingAfterBreak="0">
     <w:nsid w:val="658B642F"/>
     <w:multiLevelType w:val="multilevel"/>
     <w:tmpl w:val="42960044"/>
@@ -48305,7 +48805,7 @@
       </w:rPr>
     </w:lvl>
   </w:abstractNum>
-  <w:abstractNum w:abstractNumId="109" w15:restartNumberingAfterBreak="0">
+  <w:abstractNum w:abstractNumId="110" w15:restartNumberingAfterBreak="0">
     <w:nsid w:val="66714B51"/>
     <w:multiLevelType w:val="multilevel"/>
     <w:tmpl w:val="4F7CCF96"/>
@@ -48418,7 +48918,7 @@
       </w:pPr>
     </w:lvl>
   </w:abstractNum>
-  <w:abstractNum w:abstractNumId="110" w15:restartNumberingAfterBreak="0">
+  <w:abstractNum w:abstractNumId="111" w15:restartNumberingAfterBreak="0">
     <w:nsid w:val="668C537A"/>
     <w:multiLevelType w:val="multilevel"/>
     <w:tmpl w:val="63122522"/>
@@ -48567,7 +49067,7 @@
       </w:rPr>
     </w:lvl>
   </w:abstractNum>
-  <w:abstractNum w:abstractNumId="111" w15:restartNumberingAfterBreak="0">
+  <w:abstractNum w:abstractNumId="112" w15:restartNumberingAfterBreak="0">
     <w:nsid w:val="67562193"/>
     <w:multiLevelType w:val="multilevel"/>
     <w:tmpl w:val="9412240C"/>
@@ -48716,7 +49216,7 @@
       </w:rPr>
     </w:lvl>
   </w:abstractNum>
-  <w:abstractNum w:abstractNumId="112" w15:restartNumberingAfterBreak="0">
+  <w:abstractNum w:abstractNumId="113" w15:restartNumberingAfterBreak="0">
     <w:nsid w:val="68293093"/>
     <w:multiLevelType w:val="multilevel"/>
     <w:tmpl w:val="61FEC94A"/>
@@ -48865,7 +49365,7 @@
       </w:rPr>
     </w:lvl>
   </w:abstractNum>
-  <w:abstractNum w:abstractNumId="113" w15:restartNumberingAfterBreak="0">
+  <w:abstractNum w:abstractNumId="114" w15:restartNumberingAfterBreak="0">
     <w:nsid w:val="68915E17"/>
     <w:multiLevelType w:val="multilevel"/>
     <w:tmpl w:val="BD1A0D30"/>
@@ -49014,7 +49514,7 @@
       </w:rPr>
     </w:lvl>
   </w:abstractNum>
-  <w:abstractNum w:abstractNumId="114" w15:restartNumberingAfterBreak="0">
+  <w:abstractNum w:abstractNumId="115" w15:restartNumberingAfterBreak="0">
     <w:nsid w:val="6895753D"/>
     <w:multiLevelType w:val="multilevel"/>
     <w:tmpl w:val="E760F014"/>
@@ -49163,7 +49663,7 @@
       </w:rPr>
     </w:lvl>
   </w:abstractNum>
-  <w:abstractNum w:abstractNumId="115" w15:restartNumberingAfterBreak="0">
+  <w:abstractNum w:abstractNumId="116" w15:restartNumberingAfterBreak="0">
     <w:nsid w:val="6A3E07FC"/>
     <w:multiLevelType w:val="multilevel"/>
     <w:tmpl w:val="23DE722E"/>
@@ -49312,7 +49812,7 @@
       </w:rPr>
     </w:lvl>
   </w:abstractNum>
-  <w:abstractNum w:abstractNumId="116" w15:restartNumberingAfterBreak="0">
+  <w:abstractNum w:abstractNumId="117" w15:restartNumberingAfterBreak="0">
     <w:nsid w:val="6B4F0999"/>
     <w:multiLevelType w:val="multilevel"/>
     <w:tmpl w:val="ADC84DBA"/>
@@ -49425,7 +49925,7 @@
       </w:pPr>
     </w:lvl>
   </w:abstractNum>
-  <w:abstractNum w:abstractNumId="117" w15:restartNumberingAfterBreak="0">
+  <w:abstractNum w:abstractNumId="118" w15:restartNumberingAfterBreak="0">
     <w:nsid w:val="6C1C37F9"/>
     <w:multiLevelType w:val="multilevel"/>
     <w:tmpl w:val="FDB81AE8"/>
@@ -49574,7 +50074,7 @@
       </w:rPr>
     </w:lvl>
   </w:abstractNum>
-  <w:abstractNum w:abstractNumId="118" w15:restartNumberingAfterBreak="0">
+  <w:abstractNum w:abstractNumId="119" w15:restartNumberingAfterBreak="0">
     <w:nsid w:val="6D180E0D"/>
     <w:multiLevelType w:val="multilevel"/>
     <w:tmpl w:val="560A3CE0"/>
@@ -49723,7 +50223,7 @@
       </w:rPr>
     </w:lvl>
   </w:abstractNum>
-  <w:abstractNum w:abstractNumId="119" w15:restartNumberingAfterBreak="0">
+  <w:abstractNum w:abstractNumId="120" w15:restartNumberingAfterBreak="0">
     <w:nsid w:val="6D49621B"/>
     <w:multiLevelType w:val="multilevel"/>
     <w:tmpl w:val="D58631F4"/>
@@ -49872,7 +50372,7 @@
       </w:rPr>
     </w:lvl>
   </w:abstractNum>
-  <w:abstractNum w:abstractNumId="120" w15:restartNumberingAfterBreak="0">
+  <w:abstractNum w:abstractNumId="121" w15:restartNumberingAfterBreak="0">
     <w:nsid w:val="6D7906D7"/>
     <w:multiLevelType w:val="multilevel"/>
     <w:tmpl w:val="4A642D4E"/>
@@ -50021,7 +50521,7 @@
       </w:rPr>
     </w:lvl>
   </w:abstractNum>
-  <w:abstractNum w:abstractNumId="121" w15:restartNumberingAfterBreak="0">
+  <w:abstractNum w:abstractNumId="122" w15:restartNumberingAfterBreak="0">
     <w:nsid w:val="6E895A56"/>
     <w:multiLevelType w:val="multilevel"/>
     <w:tmpl w:val="A79A27BC"/>
@@ -50138,7 +50638,7 @@
       </w:pPr>
     </w:lvl>
   </w:abstractNum>
-  <w:abstractNum w:abstractNumId="122" w15:restartNumberingAfterBreak="0">
+  <w:abstractNum w:abstractNumId="123" w15:restartNumberingAfterBreak="0">
     <w:nsid w:val="71C57101"/>
     <w:multiLevelType w:val="multilevel"/>
     <w:tmpl w:val="EEE69672"/>
@@ -50287,7 +50787,7 @@
       </w:rPr>
     </w:lvl>
   </w:abstractNum>
-  <w:abstractNum w:abstractNumId="123" w15:restartNumberingAfterBreak="0">
+  <w:abstractNum w:abstractNumId="124" w15:restartNumberingAfterBreak="0">
     <w:nsid w:val="72435497"/>
     <w:multiLevelType w:val="multilevel"/>
     <w:tmpl w:val="E688927E"/>
@@ -50400,7 +50900,7 @@
       </w:pPr>
     </w:lvl>
   </w:abstractNum>
-  <w:abstractNum w:abstractNumId="124" w15:restartNumberingAfterBreak="0">
+  <w:abstractNum w:abstractNumId="125" w15:restartNumberingAfterBreak="0">
     <w:nsid w:val="73E976F6"/>
     <w:multiLevelType w:val="multilevel"/>
     <w:tmpl w:val="2E40A488"/>
@@ -50549,7 +51049,7 @@
       </w:rPr>
     </w:lvl>
   </w:abstractNum>
-  <w:abstractNum w:abstractNumId="125" w15:restartNumberingAfterBreak="0">
+  <w:abstractNum w:abstractNumId="126" w15:restartNumberingAfterBreak="0">
     <w:nsid w:val="74A05F17"/>
     <w:multiLevelType w:val="multilevel"/>
     <w:tmpl w:val="9BBAB81A"/>
@@ -50662,7 +51162,7 @@
       </w:pPr>
     </w:lvl>
   </w:abstractNum>
-  <w:abstractNum w:abstractNumId="126" w15:restartNumberingAfterBreak="0">
+  <w:abstractNum w:abstractNumId="127" w15:restartNumberingAfterBreak="0">
     <w:nsid w:val="7675252F"/>
     <w:multiLevelType w:val="multilevel"/>
     <w:tmpl w:val="6DB415CC"/>
@@ -50811,7 +51311,7 @@
       </w:rPr>
     </w:lvl>
   </w:abstractNum>
-  <w:abstractNum w:abstractNumId="127" w15:restartNumberingAfterBreak="0">
+  <w:abstractNum w:abstractNumId="128" w15:restartNumberingAfterBreak="0">
     <w:nsid w:val="76863A5F"/>
     <w:multiLevelType w:val="multilevel"/>
     <w:tmpl w:val="FDA06E36"/>
@@ -50924,7 +51424,7 @@
       </w:pPr>
     </w:lvl>
   </w:abstractNum>
-  <w:abstractNum w:abstractNumId="128" w15:restartNumberingAfterBreak="0">
+  <w:abstractNum w:abstractNumId="129" w15:restartNumberingAfterBreak="0">
     <w:nsid w:val="76C24C1C"/>
     <w:multiLevelType w:val="multilevel"/>
     <w:tmpl w:val="1D1C420C"/>
@@ -51073,7 +51573,7 @@
       </w:rPr>
     </w:lvl>
   </w:abstractNum>
-  <w:abstractNum w:abstractNumId="129" w15:restartNumberingAfterBreak="0">
+  <w:abstractNum w:abstractNumId="130" w15:restartNumberingAfterBreak="0">
     <w:nsid w:val="77217E6C"/>
     <w:multiLevelType w:val="multilevel"/>
     <w:tmpl w:val="720227DA"/>
@@ -51222,7 +51722,7 @@
       </w:rPr>
     </w:lvl>
   </w:abstractNum>
-  <w:abstractNum w:abstractNumId="130" w15:restartNumberingAfterBreak="0">
+  <w:abstractNum w:abstractNumId="131" w15:restartNumberingAfterBreak="0">
     <w:nsid w:val="77304FF2"/>
     <w:multiLevelType w:val="multilevel"/>
     <w:tmpl w:val="95BAA532"/>
@@ -51339,7 +51839,7 @@
       </w:pPr>
     </w:lvl>
   </w:abstractNum>
-  <w:abstractNum w:abstractNumId="131" w15:restartNumberingAfterBreak="0">
+  <w:abstractNum w:abstractNumId="132" w15:restartNumberingAfterBreak="0">
     <w:nsid w:val="77442C59"/>
     <w:multiLevelType w:val="multilevel"/>
     <w:tmpl w:val="3200B9FE"/>
@@ -51488,7 +51988,7 @@
       </w:rPr>
     </w:lvl>
   </w:abstractNum>
-  <w:abstractNum w:abstractNumId="132" w15:restartNumberingAfterBreak="0">
+  <w:abstractNum w:abstractNumId="133" w15:restartNumberingAfterBreak="0">
     <w:nsid w:val="77750B33"/>
     <w:multiLevelType w:val="multilevel"/>
     <w:tmpl w:val="BB3441D6"/>
@@ -51637,7 +52137,7 @@
       </w:rPr>
     </w:lvl>
   </w:abstractNum>
-  <w:abstractNum w:abstractNumId="133" w15:restartNumberingAfterBreak="0">
+  <w:abstractNum w:abstractNumId="134" w15:restartNumberingAfterBreak="0">
     <w:nsid w:val="797431A9"/>
     <w:multiLevelType w:val="multilevel"/>
     <w:tmpl w:val="C116E9AA"/>
@@ -51786,7 +52286,7 @@
       </w:rPr>
     </w:lvl>
   </w:abstractNum>
-  <w:abstractNum w:abstractNumId="134" w15:restartNumberingAfterBreak="0">
+  <w:abstractNum w:abstractNumId="135" w15:restartNumberingAfterBreak="0">
     <w:nsid w:val="7A3469BB"/>
     <w:multiLevelType w:val="multilevel"/>
     <w:tmpl w:val="0984566E"/>
@@ -51935,7 +52435,7 @@
       </w:rPr>
     </w:lvl>
   </w:abstractNum>
-  <w:abstractNum w:abstractNumId="135" w15:restartNumberingAfterBreak="0">
+  <w:abstractNum w:abstractNumId="136" w15:restartNumberingAfterBreak="0">
     <w:nsid w:val="7C5C2AC5"/>
     <w:multiLevelType w:val="multilevel"/>
     <w:tmpl w:val="FF98F092"/>
@@ -52084,7 +52584,7 @@
       </w:rPr>
     </w:lvl>
   </w:abstractNum>
-  <w:abstractNum w:abstractNumId="136" w15:restartNumberingAfterBreak="0">
+  <w:abstractNum w:abstractNumId="137" w15:restartNumberingAfterBreak="0">
     <w:nsid w:val="7E4D36A8"/>
     <w:multiLevelType w:val="multilevel"/>
     <w:tmpl w:val="EDCAF530"/>
@@ -52233,7 +52733,7 @@
       </w:rPr>
     </w:lvl>
   </w:abstractNum>
-  <w:abstractNum w:abstractNumId="137" w15:restartNumberingAfterBreak="0">
+  <w:abstractNum w:abstractNumId="138" w15:restartNumberingAfterBreak="0">
     <w:nsid w:val="7F39117E"/>
     <w:multiLevelType w:val="multilevel"/>
     <w:tmpl w:val="A2785CCC"/>
@@ -52382,7 +52882,7 @@
       </w:rPr>
     </w:lvl>
   </w:abstractNum>
-  <w:abstractNum w:abstractNumId="138" w15:restartNumberingAfterBreak="0">
+  <w:abstractNum w:abstractNumId="139" w15:restartNumberingAfterBreak="0">
     <w:nsid w:val="7FFA6B3C"/>
     <w:multiLevelType w:val="multilevel"/>
     <w:tmpl w:val="4DC62D1C"/>
@@ -52532,19 +53032,19 @@
     </w:lvl>
   </w:abstractNum>
   <w:num w:numId="1">
-    <w:abstractNumId w:val="46"/>
+    <w:abstractNumId w:val="47"/>
   </w:num>
   <w:num w:numId="2">
-    <w:abstractNumId w:val="36"/>
+    <w:abstractNumId w:val="37"/>
   </w:num>
   <w:num w:numId="3">
-    <w:abstractNumId w:val="61"/>
+    <w:abstractNumId w:val="62"/>
   </w:num>
   <w:num w:numId="4">
-    <w:abstractNumId w:val="52"/>
+    <w:abstractNumId w:val="53"/>
   </w:num>
   <w:num w:numId="5">
-    <w:abstractNumId w:val="117"/>
+    <w:abstractNumId w:val="118"/>
   </w:num>
   <w:num w:numId="6">
     <w:abstractNumId w:val="20"/>
@@ -52553,112 +53053,112 @@
     <w:abstractNumId w:val="18"/>
   </w:num>
   <w:num w:numId="8">
-    <w:abstractNumId w:val="75"/>
+    <w:abstractNumId w:val="76"/>
   </w:num>
   <w:num w:numId="9">
-    <w:abstractNumId w:val="31"/>
+    <w:abstractNumId w:val="32"/>
   </w:num>
   <w:num w:numId="10">
-    <w:abstractNumId w:val="110"/>
+    <w:abstractNumId w:val="111"/>
   </w:num>
   <w:num w:numId="11">
-    <w:abstractNumId w:val="73"/>
+    <w:abstractNumId w:val="74"/>
   </w:num>
   <w:num w:numId="12">
-    <w:abstractNumId w:val="97"/>
+    <w:abstractNumId w:val="98"/>
   </w:num>
   <w:num w:numId="13">
     <w:abstractNumId w:val="6"/>
   </w:num>
   <w:num w:numId="14">
-    <w:abstractNumId w:val="41"/>
+    <w:abstractNumId w:val="42"/>
   </w:num>
   <w:num w:numId="15">
-    <w:abstractNumId w:val="115"/>
+    <w:abstractNumId w:val="116"/>
   </w:num>
   <w:num w:numId="16">
     <w:abstractNumId w:val="12"/>
   </w:num>
   <w:num w:numId="17">
-    <w:abstractNumId w:val="99"/>
+    <w:abstractNumId w:val="100"/>
   </w:num>
   <w:num w:numId="18">
-    <w:abstractNumId w:val="72"/>
+    <w:abstractNumId w:val="73"/>
   </w:num>
   <w:num w:numId="19">
-    <w:abstractNumId w:val="129"/>
+    <w:abstractNumId w:val="130"/>
   </w:num>
   <w:num w:numId="20">
-    <w:abstractNumId w:val="131"/>
+    <w:abstractNumId w:val="132"/>
   </w:num>
   <w:num w:numId="21">
-    <w:abstractNumId w:val="63"/>
+    <w:abstractNumId w:val="64"/>
   </w:num>
   <w:num w:numId="22">
-    <w:abstractNumId w:val="126"/>
+    <w:abstractNumId w:val="127"/>
   </w:num>
   <w:num w:numId="23">
-    <w:abstractNumId w:val="59"/>
+    <w:abstractNumId w:val="60"/>
   </w:num>
   <w:num w:numId="24">
-    <w:abstractNumId w:val="91"/>
+    <w:abstractNumId w:val="92"/>
   </w:num>
   <w:num w:numId="25">
-    <w:abstractNumId w:val="39"/>
+    <w:abstractNumId w:val="40"/>
   </w:num>
   <w:num w:numId="26">
-    <w:abstractNumId w:val="25"/>
+    <w:abstractNumId w:val="26"/>
   </w:num>
   <w:num w:numId="27">
     <w:abstractNumId w:val="1"/>
   </w:num>
   <w:num w:numId="28">
-    <w:abstractNumId w:val="136"/>
+    <w:abstractNumId w:val="137"/>
   </w:num>
   <w:num w:numId="29">
     <w:abstractNumId w:val="14"/>
   </w:num>
   <w:num w:numId="30">
-    <w:abstractNumId w:val="37"/>
+    <w:abstractNumId w:val="38"/>
   </w:num>
   <w:num w:numId="31">
-    <w:abstractNumId w:val="86"/>
+    <w:abstractNumId w:val="87"/>
   </w:num>
   <w:num w:numId="32">
-    <w:abstractNumId w:val="93"/>
+    <w:abstractNumId w:val="94"/>
   </w:num>
   <w:num w:numId="33">
-    <w:abstractNumId w:val="27"/>
+    <w:abstractNumId w:val="28"/>
   </w:num>
   <w:num w:numId="34">
-    <w:abstractNumId w:val="121"/>
+    <w:abstractNumId w:val="122"/>
   </w:num>
   <w:num w:numId="35">
-    <w:abstractNumId w:val="51"/>
+    <w:abstractNumId w:val="52"/>
   </w:num>
   <w:num w:numId="36">
-    <w:abstractNumId w:val="137"/>
+    <w:abstractNumId w:val="138"/>
   </w:num>
   <w:num w:numId="37">
-    <w:abstractNumId w:val="34"/>
+    <w:abstractNumId w:val="35"/>
   </w:num>
   <w:num w:numId="38">
-    <w:abstractNumId w:val="98"/>
+    <w:abstractNumId w:val="99"/>
   </w:num>
   <w:num w:numId="39">
-    <w:abstractNumId w:val="60"/>
+    <w:abstractNumId w:val="61"/>
   </w:num>
   <w:num w:numId="40">
-    <w:abstractNumId w:val="43"/>
+    <w:abstractNumId w:val="44"/>
   </w:num>
   <w:num w:numId="41">
     <w:abstractNumId w:val="5"/>
   </w:num>
   <w:num w:numId="42">
-    <w:abstractNumId w:val="105"/>
+    <w:abstractNumId w:val="106"/>
   </w:num>
   <w:num w:numId="43">
-    <w:abstractNumId w:val="88"/>
+    <w:abstractNumId w:val="89"/>
   </w:num>
   <w:num w:numId="44">
     <w:abstractNumId w:val="4"/>
@@ -52667,202 +53167,202 @@
     <w:abstractNumId w:val="0"/>
   </w:num>
   <w:num w:numId="46">
-    <w:abstractNumId w:val="28"/>
+    <w:abstractNumId w:val="29"/>
   </w:num>
   <w:num w:numId="47">
     <w:abstractNumId w:val="8"/>
   </w:num>
   <w:num w:numId="48">
-    <w:abstractNumId w:val="78"/>
+    <w:abstractNumId w:val="79"/>
   </w:num>
   <w:num w:numId="49">
-    <w:abstractNumId w:val="103"/>
+    <w:abstractNumId w:val="104"/>
   </w:num>
   <w:num w:numId="50">
-    <w:abstractNumId w:val="90"/>
+    <w:abstractNumId w:val="91"/>
   </w:num>
   <w:num w:numId="51">
-    <w:abstractNumId w:val="62"/>
+    <w:abstractNumId w:val="63"/>
   </w:num>
   <w:num w:numId="52">
-    <w:abstractNumId w:val="26"/>
+    <w:abstractNumId w:val="27"/>
   </w:num>
   <w:num w:numId="53">
-    <w:abstractNumId w:val="55"/>
+    <w:abstractNumId w:val="56"/>
   </w:num>
   <w:num w:numId="54">
-    <w:abstractNumId w:val="47"/>
+    <w:abstractNumId w:val="48"/>
   </w:num>
   <w:num w:numId="55">
-    <w:abstractNumId w:val="48"/>
+    <w:abstractNumId w:val="49"/>
   </w:num>
   <w:num w:numId="56">
-    <w:abstractNumId w:val="116"/>
+    <w:abstractNumId w:val="117"/>
   </w:num>
   <w:num w:numId="57">
-    <w:abstractNumId w:val="40"/>
+    <w:abstractNumId w:val="41"/>
   </w:num>
   <w:num w:numId="58">
-    <w:abstractNumId w:val="100"/>
+    <w:abstractNumId w:val="101"/>
   </w:num>
   <w:num w:numId="59">
     <w:abstractNumId w:val="17"/>
   </w:num>
   <w:num w:numId="60">
-    <w:abstractNumId w:val="49"/>
+    <w:abstractNumId w:val="50"/>
   </w:num>
   <w:num w:numId="61">
-    <w:abstractNumId w:val="23"/>
+    <w:abstractNumId w:val="24"/>
   </w:num>
   <w:num w:numId="62">
-    <w:abstractNumId w:val="120"/>
+    <w:abstractNumId w:val="121"/>
   </w:num>
   <w:num w:numId="63">
-    <w:abstractNumId w:val="80"/>
+    <w:abstractNumId w:val="81"/>
   </w:num>
   <w:num w:numId="64">
-    <w:abstractNumId w:val="122"/>
+    <w:abstractNumId w:val="123"/>
   </w:num>
   <w:num w:numId="65">
-    <w:abstractNumId w:val="33"/>
+    <w:abstractNumId w:val="34"/>
   </w:num>
   <w:num w:numId="66">
     <w:abstractNumId w:val="3"/>
   </w:num>
   <w:num w:numId="67">
-    <w:abstractNumId w:val="133"/>
+    <w:abstractNumId w:val="134"/>
   </w:num>
   <w:num w:numId="68">
-    <w:abstractNumId w:val="85"/>
+    <w:abstractNumId w:val="86"/>
   </w:num>
   <w:num w:numId="69">
-    <w:abstractNumId w:val="77"/>
+    <w:abstractNumId w:val="78"/>
   </w:num>
   <w:num w:numId="70">
-    <w:abstractNumId w:val="67"/>
+    <w:abstractNumId w:val="68"/>
   </w:num>
   <w:num w:numId="71">
-    <w:abstractNumId w:val="81"/>
+    <w:abstractNumId w:val="82"/>
   </w:num>
   <w:num w:numId="72">
-    <w:abstractNumId w:val="118"/>
+    <w:abstractNumId w:val="119"/>
   </w:num>
   <w:num w:numId="73">
-    <w:abstractNumId w:val="79"/>
+    <w:abstractNumId w:val="80"/>
   </w:num>
   <w:num w:numId="74">
     <w:abstractNumId w:val="19"/>
   </w:num>
   <w:num w:numId="75">
-    <w:abstractNumId w:val="135"/>
+    <w:abstractNumId w:val="136"/>
   </w:num>
   <w:num w:numId="76">
-    <w:abstractNumId w:val="66"/>
+    <w:abstractNumId w:val="67"/>
   </w:num>
   <w:num w:numId="77">
-    <w:abstractNumId w:val="114"/>
+    <w:abstractNumId w:val="115"/>
   </w:num>
   <w:num w:numId="78">
-    <w:abstractNumId w:val="38"/>
+    <w:abstractNumId w:val="39"/>
   </w:num>
   <w:num w:numId="79">
-    <w:abstractNumId w:val="119"/>
+    <w:abstractNumId w:val="120"/>
   </w:num>
   <w:num w:numId="80">
-    <w:abstractNumId w:val="82"/>
+    <w:abstractNumId w:val="83"/>
   </w:num>
   <w:num w:numId="81">
-    <w:abstractNumId w:val="84"/>
+    <w:abstractNumId w:val="85"/>
   </w:num>
   <w:num w:numId="82">
-    <w:abstractNumId w:val="64"/>
+    <w:abstractNumId w:val="65"/>
   </w:num>
   <w:num w:numId="83">
-    <w:abstractNumId w:val="130"/>
+    <w:abstractNumId w:val="131"/>
   </w:num>
   <w:num w:numId="84">
     <w:abstractNumId w:val="2"/>
   </w:num>
   <w:num w:numId="85">
-    <w:abstractNumId w:val="44"/>
+    <w:abstractNumId w:val="45"/>
   </w:num>
   <w:num w:numId="86">
-    <w:abstractNumId w:val="65"/>
+    <w:abstractNumId w:val="66"/>
   </w:num>
   <w:num w:numId="87">
     <w:abstractNumId w:val="21"/>
   </w:num>
   <w:num w:numId="88">
+    <w:abstractNumId w:val="70"/>
+  </w:num>
+  <w:num w:numId="89">
+    <w:abstractNumId w:val="36"/>
+  </w:num>
+  <w:num w:numId="90">
+    <w:abstractNumId w:val="23"/>
+  </w:num>
+  <w:num w:numId="91">
+    <w:abstractNumId w:val="72"/>
+  </w:num>
+  <w:num w:numId="92">
+    <w:abstractNumId w:val="33"/>
+  </w:num>
+  <w:num w:numId="93">
+    <w:abstractNumId w:val="71"/>
+  </w:num>
+  <w:num w:numId="94">
+    <w:abstractNumId w:val="109"/>
+  </w:num>
+  <w:num w:numId="95">
+    <w:abstractNumId w:val="75"/>
+  </w:num>
+  <w:num w:numId="96">
+    <w:abstractNumId w:val="58"/>
+  </w:num>
+  <w:num w:numId="97">
+    <w:abstractNumId w:val="90"/>
+  </w:num>
+  <w:num w:numId="98">
+    <w:abstractNumId w:val="59"/>
+  </w:num>
+  <w:num w:numId="99">
+    <w:abstractNumId w:val="51"/>
+  </w:num>
+  <w:num w:numId="100">
+    <w:abstractNumId w:val="129"/>
+  </w:num>
+  <w:num w:numId="101">
+    <w:abstractNumId w:val="105"/>
+  </w:num>
+  <w:num w:numId="102">
     <w:abstractNumId w:val="69"/>
   </w:num>
-  <w:num w:numId="89">
-    <w:abstractNumId w:val="35"/>
+  <w:num w:numId="103">
+    <w:abstractNumId w:val="135"/>
   </w:num>
-  <w:num w:numId="90">
-    <w:abstractNumId w:val="22"/>
+  <w:num w:numId="104">
+    <w:abstractNumId w:val="30"/>
   </w:num>
-  <w:num w:numId="91">
-    <w:abstractNumId w:val="71"/>
+  <w:num w:numId="105">
+    <w:abstractNumId w:val="93"/>
   </w:num>
-  <w:num w:numId="92">
-    <w:abstractNumId w:val="32"/>
+  <w:num w:numId="106">
+    <w:abstractNumId w:val="128"/>
   </w:num>
-  <w:num w:numId="93">
-    <w:abstractNumId w:val="70"/>
-  </w:num>
-  <w:num w:numId="94">
+  <w:num w:numId="107">
     <w:abstractNumId w:val="108"/>
   </w:num>
-  <w:num w:numId="95">
-    <w:abstractNumId w:val="74"/>
-  </w:num>
-  <w:num w:numId="96">
-    <w:abstractNumId w:val="57"/>
-  </w:num>
-  <w:num w:numId="97">
-    <w:abstractNumId w:val="89"/>
-  </w:num>
-  <w:num w:numId="98">
-    <w:abstractNumId w:val="58"/>
-  </w:num>
-  <w:num w:numId="99">
-    <w:abstractNumId w:val="50"/>
-  </w:num>
-  <w:num w:numId="100">
-    <w:abstractNumId w:val="128"/>
-  </w:num>
-  <w:num w:numId="101">
-    <w:abstractNumId w:val="104"/>
-  </w:num>
-  <w:num w:numId="102">
-    <w:abstractNumId w:val="68"/>
-  </w:num>
-  <w:num w:numId="103">
-    <w:abstractNumId w:val="134"/>
-  </w:num>
-  <w:num w:numId="104">
-    <w:abstractNumId w:val="29"/>
-  </w:num>
-  <w:num w:numId="105">
-    <w:abstractNumId w:val="92"/>
-  </w:num>
-  <w:num w:numId="106">
-    <w:abstractNumId w:val="127"/>
-  </w:num>
-  <w:num w:numId="107">
-    <w:abstractNumId w:val="107"/>
-  </w:num>
   <w:num w:numId="108">
-    <w:abstractNumId w:val="123"/>
+    <w:abstractNumId w:val="124"/>
   </w:num>
   <w:num w:numId="109">
     <w:abstractNumId w:val="13"/>
   </w:num>
   <w:num w:numId="110">
-    <w:abstractNumId w:val="109"/>
+    <w:abstractNumId w:val="110"/>
   </w:num>
   <w:num w:numId="111">
-    <w:abstractNumId w:val="125"/>
+    <w:abstractNumId w:val="126"/>
   </w:num>
   <w:num w:numId="112">
     <w:abstractNumId w:val="10"/>
@@ -52871,82 +53371,85 @@
     <w:abstractNumId w:val="16"/>
   </w:num>
   <w:num w:numId="114">
-    <w:abstractNumId w:val="87"/>
+    <w:abstractNumId w:val="88"/>
   </w:num>
   <w:num w:numId="115">
-    <w:abstractNumId w:val="124"/>
+    <w:abstractNumId w:val="125"/>
   </w:num>
   <w:num w:numId="116">
-    <w:abstractNumId w:val="45"/>
+    <w:abstractNumId w:val="46"/>
   </w:num>
   <w:num w:numId="117">
+    <w:abstractNumId w:val="113"/>
+  </w:num>
+  <w:num w:numId="118">
+    <w:abstractNumId w:val="97"/>
+  </w:num>
+  <w:num w:numId="119">
+    <w:abstractNumId w:val="96"/>
+  </w:num>
+  <w:num w:numId="120">
     <w:abstractNumId w:val="112"/>
   </w:num>
-  <w:num w:numId="118">
-    <w:abstractNumId w:val="96"/>
-  </w:num>
-  <w:num w:numId="119">
-    <w:abstractNumId w:val="95"/>
-  </w:num>
-  <w:num w:numId="120">
-    <w:abstractNumId w:val="111"/>
-  </w:num>
   <w:num w:numId="121">
-    <w:abstractNumId w:val="138"/>
+    <w:abstractNumId w:val="139"/>
   </w:num>
   <w:num w:numId="122">
-    <w:abstractNumId w:val="42"/>
+    <w:abstractNumId w:val="43"/>
   </w:num>
   <w:num w:numId="123">
     <w:abstractNumId w:val="11"/>
   </w:num>
   <w:num w:numId="124">
-    <w:abstractNumId w:val="54"/>
+    <w:abstractNumId w:val="55"/>
   </w:num>
   <w:num w:numId="125">
-    <w:abstractNumId w:val="101"/>
+    <w:abstractNumId w:val="102"/>
   </w:num>
   <w:num w:numId="126">
-    <w:abstractNumId w:val="56"/>
+    <w:abstractNumId w:val="57"/>
   </w:num>
   <w:num w:numId="127">
-    <w:abstractNumId w:val="24"/>
+    <w:abstractNumId w:val="25"/>
   </w:num>
   <w:num w:numId="128">
-    <w:abstractNumId w:val="83"/>
+    <w:abstractNumId w:val="84"/>
   </w:num>
   <w:num w:numId="129">
     <w:abstractNumId w:val="7"/>
   </w:num>
   <w:num w:numId="130">
-    <w:abstractNumId w:val="113"/>
+    <w:abstractNumId w:val="114"/>
   </w:num>
   <w:num w:numId="131">
     <w:abstractNumId w:val="9"/>
   </w:num>
   <w:num w:numId="132">
-    <w:abstractNumId w:val="30"/>
+    <w:abstractNumId w:val="31"/>
   </w:num>
   <w:num w:numId="133">
-    <w:abstractNumId w:val="53"/>
+    <w:abstractNumId w:val="54"/>
   </w:num>
   <w:num w:numId="134">
-    <w:abstractNumId w:val="132"/>
+    <w:abstractNumId w:val="133"/>
   </w:num>
   <w:num w:numId="135">
     <w:abstractNumId w:val="15"/>
   </w:num>
   <w:num w:numId="136">
-    <w:abstractNumId w:val="76"/>
+    <w:abstractNumId w:val="77"/>
   </w:num>
   <w:num w:numId="137">
-    <w:abstractNumId w:val="106"/>
+    <w:abstractNumId w:val="107"/>
   </w:num>
   <w:num w:numId="138">
-    <w:abstractNumId w:val="94"/>
+    <w:abstractNumId w:val="95"/>
   </w:num>
   <w:num w:numId="139">
-    <w:abstractNumId w:val="102"/>
+    <w:abstractNumId w:val="103"/>
+  </w:num>
+  <w:num w:numId="140">
+    <w:abstractNumId w:val="22"/>
   </w:num>
   <w:numIdMacAtCleanup w:val="139"/>
 </w:numbering>

</xml_diff>